<commit_message>
Update old CRC cards, add new CRC cards for Deck and Hand class
</commit_message>
<xml_diff>
--- a/Card.docx
+++ b/Card.docx
@@ -16,7 +16,7 @@
         <mc:AlternateContent>
           <mc:Choice Requires="wpg">
             <w:drawing>
-              <wp:anchor distT="0" distB="0" distL="114300" distR="114300" simplePos="0" relativeHeight="251659264" behindDoc="0" locked="0" layoutInCell="1" allowOverlap="1" wp14:anchorId="7C7EF47C" wp14:editId="4C84168B">
+              <wp:anchor distT="0" distB="0" distL="114300" distR="114300" simplePos="0" relativeHeight="251659264" behindDoc="0" locked="0" layoutInCell="1" allowOverlap="1" wp14:anchorId="7C7EF47C" wp14:editId="73A93F70">
                 <wp:simplePos x="0" y="0"/>
                 <wp:positionH relativeFrom="column">
                   <wp:posOffset>24938</wp:posOffset>
@@ -133,10 +133,6 @@
                             <w:p>
                               <w:pPr>
                                 <w:pStyle w:val="ListParagraph"/>
-                                <w:numPr>
-                                  <w:ilvl w:val="0"/>
-                                  <w:numId w:val="1"/>
-                                </w:numPr>
                                 <w:autoSpaceDE w:val="0"/>
                                 <w:autoSpaceDN w:val="0"/>
                                 <w:adjustRightInd w:val="0"/>
@@ -152,25 +148,8 @@
                                   <w:color w:val="000000"/>
                                   <w:sz w:val="22"/>
                                 </w:rPr>
-                                <w:t>Suite</w:t>
-                              </w:r>
-                            </w:p>
-                            <w:p>
-                              <w:pPr>
-                                <w:pStyle w:val="ListParagraph"/>
-                                <w:numPr>
-                                  <w:ilvl w:val="0"/>
-                                  <w:numId w:val="1"/>
-                                </w:numPr>
-                                <w:autoSpaceDE w:val="0"/>
-                                <w:autoSpaceDN w:val="0"/>
-                                <w:adjustRightInd w:val="0"/>
-                                <w:rPr>
-                                  <w:rFonts w:ascii="Arial" w:hAnsi="Arial" w:cs="Arial"/>
-                                  <w:color w:val="000000"/>
-                                  <w:sz w:val="22"/>
-                                </w:rPr>
-                              </w:pPr>
+                                <w:t>-</w:t>
+                              </w:r>
                               <w:r>
                                 <w:rPr>
                                   <w:rFonts w:ascii="Arial" w:hAnsi="Arial" w:cs="Arial"/>
@@ -308,7 +287,7 @@
                                   <w:color w:val="000000"/>
                                   <w:sz w:val="22"/>
                                 </w:rPr>
-                                <w:t>Card, Dealer</w:t>
+                                <w:t>Deck</w:t>
                               </w:r>
                             </w:p>
                           </w:txbxContent>
@@ -570,15 +549,7 @@
                                   <w:color w:val="000000"/>
                                   <w:sz w:val="22"/>
                                 </w:rPr>
-                                <w:t>Player</w:t>
-                              </w:r>
-                              <w:r>
-                                <w:rPr>
-                                  <w:rFonts w:ascii="Arial" w:hAnsi="Arial" w:cs="Arial"/>
-                                  <w:color w:val="000000"/>
-                                  <w:sz w:val="22"/>
-                                </w:rPr>
-                                <w:t>, Dealer</w:t>
+                                <w:t>Deck</w:t>
                               </w:r>
                             </w:p>
                           </w:txbxContent>
@@ -859,10 +830,6 @@
                       <w:p>
                         <w:pPr>
                           <w:pStyle w:val="ListParagraph"/>
-                          <w:numPr>
-                            <w:ilvl w:val="0"/>
-                            <w:numId w:val="1"/>
-                          </w:numPr>
                           <w:autoSpaceDE w:val="0"/>
                           <w:autoSpaceDN w:val="0"/>
                           <w:adjustRightInd w:val="0"/>
@@ -878,25 +845,8 @@
                             <w:color w:val="000000"/>
                             <w:sz w:val="22"/>
                           </w:rPr>
-                          <w:t>Suite</w:t>
-                        </w:r>
-                      </w:p>
-                      <w:p>
-                        <w:pPr>
-                          <w:pStyle w:val="ListParagraph"/>
-                          <w:numPr>
-                            <w:ilvl w:val="0"/>
-                            <w:numId w:val="1"/>
-                          </w:numPr>
-                          <w:autoSpaceDE w:val="0"/>
-                          <w:autoSpaceDN w:val="0"/>
-                          <w:adjustRightInd w:val="0"/>
-                          <w:rPr>
-                            <w:rFonts w:ascii="Arial" w:hAnsi="Arial" w:cs="Arial"/>
-                            <w:color w:val="000000"/>
-                            <w:sz w:val="22"/>
-                          </w:rPr>
-                        </w:pPr>
+                          <w:t>-</w:t>
+                        </w:r>
                         <w:r>
                           <w:rPr>
                             <w:rFonts w:ascii="Arial" w:hAnsi="Arial" w:cs="Arial"/>
@@ -1034,7 +984,7 @@
                             <w:color w:val="000000"/>
                             <w:sz w:val="22"/>
                           </w:rPr>
-                          <w:t>Card, Dealer</w:t>
+                          <w:t>Deck</w:t>
                         </w:r>
                       </w:p>
                     </w:txbxContent>
@@ -1251,15 +1201,7 @@
                             <w:color w:val="000000"/>
                             <w:sz w:val="22"/>
                           </w:rPr>
-                          <w:t>Player</w:t>
-                        </w:r>
-                        <w:r>
-                          <w:rPr>
-                            <w:rFonts w:ascii="Arial" w:hAnsi="Arial" w:cs="Arial"/>
-                            <w:color w:val="000000"/>
-                            <w:sz w:val="22"/>
-                          </w:rPr>
-                          <w:t>, Dealer</w:t>
+                          <w:t>Deck</w:t>
                         </w:r>
                       </w:p>
                     </w:txbxContent>

</xml_diff>